<commit_message>
MAJ Carnet de Bord
</commit_message>
<xml_diff>
--- a/Carnet de Bord.docx
+++ b/Carnet de Bord.docx
@@ -850,23 +850,7 @@
           <w:u w:val="single"/>
         </w:rPr>
         <w:lastRenderedPageBreak/>
-        <w:t>2</w:t>
-      </w:r>
-      <w:r>
-        <w:rPr>
-          <w:b/>
-          <w:color w:val="00B050"/>
-          <w:u w:val="single"/>
-        </w:rPr>
-        <w:t>9</w:t>
-      </w:r>
-      <w:r>
-        <w:rPr>
-          <w:b/>
-          <w:color w:val="00B050"/>
-          <w:u w:val="single"/>
-        </w:rPr>
-        <w:t xml:space="preserve"> mai 2019 :</w:t>
+        <w:t>29 mai 2019 :</w:t>
       </w:r>
     </w:p>
     <w:p>
@@ -918,8 +902,249 @@
         </w:rPr>
         <w:t xml:space="preserve"> amphi</w:t>
       </w:r>
+    </w:p>
+    <w:p>
+      <w:pPr>
+        <w:pStyle w:val="Paragraphedeliste"/>
+        <w:numPr>
+          <w:ilvl w:val="0"/>
+          <w:numId w:val="5"/>
+        </w:numPr>
+      </w:pPr>
+      <w:r>
+        <w:t>Mise en place de la fonction taupe pour élaborer un labyrinthe aléatoire (</w:t>
+      </w:r>
+      <w:r>
+        <w:rPr>
+          <w:b/>
+          <w:color w:val="FF0000"/>
+        </w:rPr>
+        <w:t>Prototype</w:t>
+      </w:r>
+      <w:r>
+        <w:t>)</w:t>
+      </w:r>
+    </w:p>
+    <w:p>
+      <w:pPr>
+        <w:pStyle w:val="Paragraphedeliste"/>
+        <w:numPr>
+          <w:ilvl w:val="0"/>
+          <w:numId w:val="5"/>
+        </w:numPr>
+      </w:pPr>
+      <w:r>
+        <w:t>Commencement du mécanisme pour limiter la vue du joueur principal (</w:t>
+      </w:r>
+      <w:r>
+        <w:rPr>
+          <w:b/>
+          <w:color w:val="FF0000"/>
+        </w:rPr>
+        <w:t>Prototype</w:t>
+      </w:r>
+      <w:r>
+        <w:t>)</w:t>
+      </w:r>
+    </w:p>
+    <w:p>
+      <w:pPr>
+        <w:pStyle w:val="Paragraphedeliste"/>
+        <w:numPr>
+          <w:ilvl w:val="0"/>
+          <w:numId w:val="5"/>
+        </w:numPr>
+      </w:pPr>
+      <w:r>
+        <w:t>Développement de la map avec la mise en place du fonctionnement tore (</w:t>
+      </w:r>
+      <w:r>
+        <w:rPr>
+          <w:b/>
+          <w:color w:val="FF0000"/>
+        </w:rPr>
+        <w:t>Prototype</w:t>
+      </w:r>
+      <w:r>
+        <w:t>)</w:t>
+      </w:r>
+    </w:p>
+    <w:p>
+      <w:pPr>
+        <w:pStyle w:val="Paragraphedeliste"/>
+        <w:numPr>
+          <w:ilvl w:val="0"/>
+          <w:numId w:val="5"/>
+        </w:numPr>
+      </w:pPr>
+      <w:r>
+        <w:t>Prise conscience du principe des automates au sein du jeu</w:t>
+      </w:r>
+    </w:p>
+    <w:p>
+      <w:pPr>
+        <w:pStyle w:val="Paragraphedeliste"/>
+        <w:numPr>
+          <w:ilvl w:val="0"/>
+          <w:numId w:val="5"/>
+        </w:numPr>
+      </w:pPr>
+      <w:r>
+        <w:t>Commencement de l’interprétateur d’automate pour effectuer nos tests d’automates (</w:t>
+      </w:r>
+      <w:r>
+        <w:rPr>
+          <w:b/>
+          <w:color w:val="FF0000"/>
+        </w:rPr>
+        <w:t>Prototype</w:t>
+      </w:r>
+      <w:r>
+        <w:t>)</w:t>
+      </w:r>
+    </w:p>
+    <w:p>
+      <w:pPr>
+        <w:pStyle w:val="Paragraphedeliste"/>
+        <w:numPr>
+          <w:ilvl w:val="0"/>
+          <w:numId w:val="5"/>
+        </w:numPr>
+      </w:pPr>
+      <w:r>
+        <w:t>Début du codage pour passer d’un arbre AST (Parser) à un automate plus propre et plus pratique pour l’implémenter par la suite (</w:t>
+      </w:r>
+      <w:r>
+        <w:rPr>
+          <w:b/>
+          <w:color w:val="FF0000"/>
+        </w:rPr>
+        <w:t>Prototype</w:t>
+      </w:r>
+      <w:r>
+        <w:t>)</w:t>
+      </w:r>
+    </w:p>
+    <w:p>
+      <w:pPr>
+        <w:rPr>
+          <w:i/>
+          <w:u w:val="single"/>
+        </w:rPr>
+      </w:pPr>
+      <w:r>
+        <w:rPr>
+          <w:i/>
+          <w:u w:val="single"/>
+        </w:rPr>
+        <w:t xml:space="preserve">A faire pour la prochaine fois : </w:t>
+      </w:r>
+    </w:p>
+    <w:p>
+      <w:pPr>
+        <w:pStyle w:val="Paragraphedeliste"/>
+        <w:numPr>
+          <w:ilvl w:val="0"/>
+          <w:numId w:val="5"/>
+        </w:numPr>
+        <w:rPr>
+          <w:color w:val="00B0F0"/>
+        </w:rPr>
+      </w:pPr>
+      <w:r>
+        <w:rPr>
+          <w:color w:val="00B0F0"/>
+        </w:rPr>
+        <w:t>Continuer le prototype sur la vue restreinte</w:t>
+      </w:r>
+    </w:p>
+    <w:p>
+      <w:pPr>
+        <w:pStyle w:val="Paragraphedeliste"/>
+        <w:numPr>
+          <w:ilvl w:val="0"/>
+          <w:numId w:val="5"/>
+        </w:numPr>
+        <w:rPr>
+          <w:color w:val="00B0F0"/>
+        </w:rPr>
+      </w:pPr>
+      <w:r>
+        <w:rPr>
+          <w:color w:val="00B0F0"/>
+        </w:rPr>
+        <w:t>Finir l’interpréteur d’automate pour tester nos premiers automates</w:t>
+      </w:r>
+    </w:p>
+    <w:p>
+      <w:pPr>
+        <w:pStyle w:val="Paragraphedeliste"/>
+        <w:numPr>
+          <w:ilvl w:val="0"/>
+          <w:numId w:val="5"/>
+        </w:numPr>
+        <w:rPr>
+          <w:color w:val="00B0F0"/>
+        </w:rPr>
+      </w:pPr>
+      <w:r>
+        <w:rPr>
+          <w:color w:val="00B0F0"/>
+        </w:rPr>
+        <w:t>Rajouter des constructeurs dans la classe Automate</w:t>
+      </w:r>
       <w:bookmarkStart w:id="0" w:name="_GoBack"/>
       <w:bookmarkEnd w:id="0"/>
+    </w:p>
+    <w:p>
+      <w:pPr>
+        <w:pStyle w:val="Paragraphedeliste"/>
+        <w:numPr>
+          <w:ilvl w:val="0"/>
+          <w:numId w:val="5"/>
+        </w:numPr>
+        <w:rPr>
+          <w:color w:val="00B0F0"/>
+        </w:rPr>
+      </w:pPr>
+      <w:r>
+        <w:rPr>
+          <w:color w:val="00B0F0"/>
+        </w:rPr>
+        <w:t>Organiser la présentation de la soutenance du mardi 4 juin</w:t>
+      </w:r>
+    </w:p>
+    <w:p>
+      <w:pPr>
+        <w:pStyle w:val="Paragraphedeliste"/>
+        <w:numPr>
+          <w:ilvl w:val="0"/>
+          <w:numId w:val="5"/>
+        </w:numPr>
+        <w:rPr>
+          <w:color w:val="00B0F0"/>
+        </w:rPr>
+      </w:pPr>
+      <w:r>
+        <w:rPr>
+          <w:color w:val="00B0F0"/>
+        </w:rPr>
+        <w:t>Mettre à jour le projet de Gantt</w:t>
+      </w:r>
+    </w:p>
+    <w:p>
+      <w:pPr>
+        <w:pStyle w:val="Paragraphedeliste"/>
+      </w:pPr>
+    </w:p>
+    <w:p>
+      <w:pPr>
+        <w:pStyle w:val="Paragraphedeliste"/>
+        <w:rPr>
+          <w:i/>
+          <w:u w:val="single"/>
+        </w:rPr>
+      </w:pPr>
     </w:p>
     <w:p>
       <w:pPr>
@@ -1562,6 +1787,119 @@
       <w:pPr>
         <w:ind w:left="6480" w:hanging="180"/>
       </w:pPr>
+    </w:lvl>
+  </w:abstractNum>
+  <w:abstractNum w:abstractNumId="5" w15:restartNumberingAfterBreak="0">
+    <w:nsid w:val="78BF093F"/>
+    <w:multiLevelType w:val="hybridMultilevel"/>
+    <w:tmpl w:val="954AAD86"/>
+    <w:lvl w:ilvl="0" w:tplc="F448FEFC">
+      <w:start w:val="29"/>
+      <w:numFmt w:val="bullet"/>
+      <w:lvlText w:val="-"/>
+      <w:lvlJc w:val="left"/>
+      <w:pPr>
+        <w:ind w:left="720" w:hanging="360"/>
+      </w:pPr>
+      <w:rPr>
+        <w:rFonts w:ascii="Calibri" w:eastAsiaTheme="minorHAnsi" w:hAnsi="Calibri" w:cs="Calibri" w:hint="default"/>
+      </w:rPr>
+    </w:lvl>
+    <w:lvl w:ilvl="1" w:tplc="040C0003" w:tentative="1">
+      <w:start w:val="1"/>
+      <w:numFmt w:val="bullet"/>
+      <w:lvlText w:val="o"/>
+      <w:lvlJc w:val="left"/>
+      <w:pPr>
+        <w:ind w:left="1440" w:hanging="360"/>
+      </w:pPr>
+      <w:rPr>
+        <w:rFonts w:ascii="Courier New" w:hAnsi="Courier New" w:cs="Courier New" w:hint="default"/>
+      </w:rPr>
+    </w:lvl>
+    <w:lvl w:ilvl="2" w:tplc="040C0005" w:tentative="1">
+      <w:start w:val="1"/>
+      <w:numFmt w:val="bullet"/>
+      <w:lvlText w:val=""/>
+      <w:lvlJc w:val="left"/>
+      <w:pPr>
+        <w:ind w:left="2160" w:hanging="360"/>
+      </w:pPr>
+      <w:rPr>
+        <w:rFonts w:ascii="Wingdings" w:hAnsi="Wingdings" w:hint="default"/>
+      </w:rPr>
+    </w:lvl>
+    <w:lvl w:ilvl="3" w:tplc="040C0001" w:tentative="1">
+      <w:start w:val="1"/>
+      <w:numFmt w:val="bullet"/>
+      <w:lvlText w:val=""/>
+      <w:lvlJc w:val="left"/>
+      <w:pPr>
+        <w:ind w:left="2880" w:hanging="360"/>
+      </w:pPr>
+      <w:rPr>
+        <w:rFonts w:ascii="Symbol" w:hAnsi="Symbol" w:hint="default"/>
+      </w:rPr>
+    </w:lvl>
+    <w:lvl w:ilvl="4" w:tplc="040C0003" w:tentative="1">
+      <w:start w:val="1"/>
+      <w:numFmt w:val="bullet"/>
+      <w:lvlText w:val="o"/>
+      <w:lvlJc w:val="left"/>
+      <w:pPr>
+        <w:ind w:left="3600" w:hanging="360"/>
+      </w:pPr>
+      <w:rPr>
+        <w:rFonts w:ascii="Courier New" w:hAnsi="Courier New" w:cs="Courier New" w:hint="default"/>
+      </w:rPr>
+    </w:lvl>
+    <w:lvl w:ilvl="5" w:tplc="040C0005" w:tentative="1">
+      <w:start w:val="1"/>
+      <w:numFmt w:val="bullet"/>
+      <w:lvlText w:val=""/>
+      <w:lvlJc w:val="left"/>
+      <w:pPr>
+        <w:ind w:left="4320" w:hanging="360"/>
+      </w:pPr>
+      <w:rPr>
+        <w:rFonts w:ascii="Wingdings" w:hAnsi="Wingdings" w:hint="default"/>
+      </w:rPr>
+    </w:lvl>
+    <w:lvl w:ilvl="6" w:tplc="040C0001" w:tentative="1">
+      <w:start w:val="1"/>
+      <w:numFmt w:val="bullet"/>
+      <w:lvlText w:val=""/>
+      <w:lvlJc w:val="left"/>
+      <w:pPr>
+        <w:ind w:left="5040" w:hanging="360"/>
+      </w:pPr>
+      <w:rPr>
+        <w:rFonts w:ascii="Symbol" w:hAnsi="Symbol" w:hint="default"/>
+      </w:rPr>
+    </w:lvl>
+    <w:lvl w:ilvl="7" w:tplc="040C0003" w:tentative="1">
+      <w:start w:val="1"/>
+      <w:numFmt w:val="bullet"/>
+      <w:lvlText w:val="o"/>
+      <w:lvlJc w:val="left"/>
+      <w:pPr>
+        <w:ind w:left="5760" w:hanging="360"/>
+      </w:pPr>
+      <w:rPr>
+        <w:rFonts w:ascii="Courier New" w:hAnsi="Courier New" w:cs="Courier New" w:hint="default"/>
+      </w:rPr>
+    </w:lvl>
+    <w:lvl w:ilvl="8" w:tplc="040C0005" w:tentative="1">
+      <w:start w:val="1"/>
+      <w:numFmt w:val="bullet"/>
+      <w:lvlText w:val=""/>
+      <w:lvlJc w:val="left"/>
+      <w:pPr>
+        <w:ind w:left="6480" w:hanging="360"/>
+      </w:pPr>
+      <w:rPr>
+        <w:rFonts w:ascii="Wingdings" w:hAnsi="Wingdings" w:hint="default"/>
+      </w:rPr>
     </w:lvl>
   </w:abstractNum>
   <w:num w:numId="1">
@@ -1578,6 +1916,9 @@
   </w:num>
   <w:num w:numId="5">
     <w:abstractNumId w:val="2"/>
+  </w:num>
+  <w:num w:numId="6">
+    <w:abstractNumId w:val="5"/>
   </w:num>
 </w:numbering>
 </file>
@@ -2366,7 +2707,7 @@
 </file>
 
 <file path=customXml/itemProps1.xml><?xml version="1.0" encoding="utf-8"?>
-<ds:datastoreItem xmlns:ds="http://schemas.openxmlformats.org/officeDocument/2006/customXml" ds:itemID="{C6BF0D3C-D908-49DE-BF49-DD3E8B5FB52C}">
+<ds:datastoreItem xmlns:ds="http://schemas.openxmlformats.org/officeDocument/2006/customXml" ds:itemID="{507374F7-6A9A-4F15-8CBF-0FC335B682FF}">
   <ds:schemaRefs>
     <ds:schemaRef ds:uri="http://schemas.openxmlformats.org/officeDocument/2006/bibliography"/>
   </ds:schemaRefs>

</xml_diff>

<commit_message>
Maj Carnet d ebord
</commit_message>
<xml_diff>
--- a/Carnet de Bord.docx
+++ b/Carnet de Bord.docx
@@ -1574,24 +1574,20 @@
         <w:rPr>
           <w:color w:val="00B0F0"/>
         </w:rPr>
-        <w:t>V</w:t>
-      </w:r>
-      <w:r>
-        <w:rPr>
-          <w:color w:val="00B0F0"/>
-        </w:rPr>
-        <w:t>iewport</w:t>
-      </w:r>
-    </w:p>
-    <w:p>
-      <w:pPr>
-        <w:pStyle w:val="ListParagraph"/>
-        <w:rPr>
-          <w:color w:val="00B0F0"/>
-        </w:rPr>
-      </w:pPr>
-      <w:r>
-        <w:rPr/>
+        <w:t>Viewport</w:t>
+      </w:r>
+    </w:p>
+    <w:p>
+      <w:pPr>
+        <w:pStyle w:val="ListParagraph"/>
+        <w:rPr>
+          <w:color w:val="00B0F0"/>
+        </w:rPr>
+      </w:pPr>
+      <w:r>
+        <w:rPr>
+          <w:color w:val="00B0F0"/>
+        </w:rPr>
       </w:r>
     </w:p>
     <w:p>
@@ -1607,93 +1603,84 @@
           <w:color w:val="00B050"/>
           <w:u w:val="single"/>
         </w:rPr>
-        <w:t>6</w:t>
-      </w:r>
-      <w:r>
-        <w:rPr>
-          <w:b/>
-          <w:i/>
-          <w:color w:val="00B050"/>
+        <w:t>6 juin 2019 :</w:t>
+      </w:r>
+    </w:p>
+    <w:p>
+      <w:pPr>
+        <w:pStyle w:val="ListParagraph"/>
+        <w:numPr>
+          <w:ilvl w:val="0"/>
+          <w:numId w:val="1"/>
+        </w:numPr>
+        <w:rPr/>
+      </w:pPr>
+      <w:r>
+        <w:rPr/>
+        <w:t>Grande avancée viewport</w:t>
+      </w:r>
+    </w:p>
+    <w:p>
+      <w:pPr>
+        <w:pStyle w:val="ListParagraph"/>
+        <w:numPr>
+          <w:ilvl w:val="0"/>
+          <w:numId w:val="1"/>
+        </w:numPr>
+        <w:rPr/>
+      </w:pPr>
+      <w:r>
+        <w:rPr/>
+        <w:t>Visibilité restreinte réglable</w:t>
+      </w:r>
+    </w:p>
+    <w:p>
+      <w:pPr>
+        <w:pStyle w:val="ListParagraph"/>
+        <w:numPr>
+          <w:ilvl w:val="0"/>
+          <w:numId w:val="1"/>
+        </w:numPr>
+        <w:rPr/>
+      </w:pPr>
+      <w:r>
+        <w:rPr/>
+        <w:t>Conception d’automates IA</w:t>
+      </w:r>
+    </w:p>
+    <w:p>
+      <w:pPr>
+        <w:pStyle w:val="ListParagraph"/>
+        <w:numPr>
+          <w:ilvl w:val="0"/>
+          <w:numId w:val="1"/>
+        </w:numPr>
+        <w:rPr/>
+      </w:pPr>
+      <w:r>
+        <w:rPr/>
+        <w:t>Continuation du menu</w:t>
+      </w:r>
+    </w:p>
+    <w:p>
+      <w:pPr>
+        <w:pStyle w:val="ListParagraph"/>
+        <w:rPr/>
+      </w:pPr>
+      <w:r>
+        <w:rPr/>
+      </w:r>
+    </w:p>
+    <w:p>
+      <w:pPr>
+        <w:pStyle w:val="Normal"/>
+        <w:rPr/>
+      </w:pPr>
+      <w:r>
+        <w:rPr>
+          <w:i/>
           <w:u w:val="single"/>
         </w:rPr>
-        <w:t xml:space="preserve"> juin 2019 :</w:t>
-      </w:r>
-    </w:p>
-    <w:p>
-      <w:pPr>
-        <w:pStyle w:val="ListParagraph"/>
-        <w:numPr>
-          <w:ilvl w:val="0"/>
-          <w:numId w:val="1"/>
-        </w:numPr>
-        <w:rPr/>
-      </w:pPr>
-      <w:r>
-        <w:rPr/>
-        <w:t>Grande avancée viewport</w:t>
-      </w:r>
-    </w:p>
-    <w:p>
-      <w:pPr>
-        <w:pStyle w:val="ListParagraph"/>
-        <w:numPr>
-          <w:ilvl w:val="0"/>
-          <w:numId w:val="1"/>
-        </w:numPr>
-        <w:rPr/>
-      </w:pPr>
-      <w:r>
-        <w:rPr/>
-        <w:t>Visibilité restreinte réglable</w:t>
-      </w:r>
-    </w:p>
-    <w:p>
-      <w:pPr>
-        <w:pStyle w:val="ListParagraph"/>
-        <w:numPr>
-          <w:ilvl w:val="0"/>
-          <w:numId w:val="1"/>
-        </w:numPr>
-        <w:rPr/>
-      </w:pPr>
-      <w:r>
-        <w:rPr/>
-        <w:t>Conception d’automates IA</w:t>
-      </w:r>
-    </w:p>
-    <w:p>
-      <w:pPr>
-        <w:pStyle w:val="ListParagraph"/>
-        <w:numPr>
-          <w:ilvl w:val="0"/>
-          <w:numId w:val="1"/>
-        </w:numPr>
-        <w:rPr/>
-      </w:pPr>
-      <w:r>
-        <w:rPr/>
-        <w:t>Continuation du menu</w:t>
-      </w:r>
-    </w:p>
-    <w:p>
-      <w:pPr>
-        <w:pStyle w:val="ListParagraph"/>
-        <w:rPr/>
-      </w:pPr>
-      <w:r>
-        <w:rPr/>
-      </w:r>
-    </w:p>
-    <w:p>
-      <w:pPr>
-        <w:pStyle w:val="Normal"/>
-        <w:rPr/>
-      </w:pPr>
-      <w:r>
-        <w:rPr>
-          <w:i/>
-          <w:u w:val="single"/>
-        </w:rPr>
         <w:t xml:space="preserve">A faire pour la prochaine fois : </w:t>
       </w:r>
     </w:p>
@@ -1704,7 +1691,7 @@
           <w:ilvl w:val="0"/>
           <w:numId w:val="1"/>
         </w:numPr>
-        <w:ind w:hanging="0"/>
+        <w:ind w:left="720" w:hanging="0"/>
         <w:rPr/>
       </w:pPr>
       <w:r>
@@ -1721,57 +1708,445 @@
           <w:ilvl w:val="0"/>
           <w:numId w:val="1"/>
         </w:numPr>
-        <w:ind w:hanging="0"/>
-        <w:rPr/>
-      </w:pPr>
-      <w:r>
-        <w:rPr>
-          <w:color w:val="00B0F0"/>
-        </w:rPr>
-        <w:t xml:space="preserve">Implémentation des classes mage, guerrier, </w:t>
-      </w:r>
-      <w:r>
-        <w:rPr>
-          <w:color w:val="00B0F0"/>
-        </w:rPr>
-        <w:t>shooter,</w:t>
-      </w:r>
-      <w:r>
-        <w:rPr>
-          <w:color w:val="00B0F0"/>
-        </w:rPr>
-        <w:t xml:space="preserve"> </w:t>
-      </w:r>
-      <w:r>
-        <w:rPr>
-          <w:color w:val="00B0F0"/>
-        </w:rPr>
-        <w:t>monstre et reine</w:t>
-      </w:r>
-    </w:p>
-    <w:p>
-      <w:pPr>
-        <w:pStyle w:val="ListParagraph"/>
-        <w:numPr>
-          <w:ilvl w:val="0"/>
-          <w:numId w:val="1"/>
-        </w:numPr>
+        <w:ind w:left="720" w:hanging="0"/>
+        <w:rPr/>
+      </w:pPr>
+      <w:r>
+        <w:rPr>
+          <w:color w:val="00B0F0"/>
+        </w:rPr>
+        <w:t>Implémentation des classes mage, guerrier, shooter, monstre et reine</w:t>
+      </w:r>
+    </w:p>
+    <w:p>
+      <w:pPr>
+        <w:pStyle w:val="ListParagraph"/>
+        <w:numPr>
+          <w:ilvl w:val="0"/>
+          <w:numId w:val="1"/>
+        </w:numPr>
+        <w:spacing w:before="0" w:after="160"/>
+        <w:ind w:left="720" w:hanging="0"/>
+        <w:contextualSpacing/>
+        <w:rPr/>
+      </w:pPr>
+      <w:r>
+        <w:rPr>
+          <w:color w:val="00B0F0"/>
+        </w:rPr>
+        <w:t>Implémentation des projectiles</w:t>
+      </w:r>
+    </w:p>
+    <w:p>
+      <w:pPr>
+        <w:pStyle w:val="ListParagraph"/>
         <w:spacing w:before="0" w:after="160"/>
         <w:ind w:hanging="0"/>
         <w:contextualSpacing/>
-        <w:rPr/>
-      </w:pPr>
-      <w:r>
-        <w:rPr>
-          <w:color w:val="00B0F0"/>
-        </w:rPr>
-        <w:t>I</w:t>
-      </w:r>
-      <w:r>
-        <w:rPr>
-          <w:color w:val="00B0F0"/>
-        </w:rPr>
-        <w:t>mplémentation des projectiles</w:t>
+        <w:rPr>
+          <w:color w:val="00B0F0"/>
+        </w:rPr>
+      </w:pPr>
+      <w:r>
+        <w:rPr/>
+      </w:r>
+    </w:p>
+    <w:p>
+      <w:pPr>
+        <w:pStyle w:val="Normal"/>
+        <w:ind w:left="0" w:right="0" w:hanging="0"/>
+        <w:rPr/>
+      </w:pPr>
+      <w:r>
+        <w:rPr>
+          <w:b/>
+          <w:i/>
+          <w:color w:val="00B050"/>
+          <w:u w:val="single"/>
+        </w:rPr>
+        <w:t>7</w:t>
+      </w:r>
+      <w:r>
+        <w:rPr>
+          <w:b/>
+          <w:i/>
+          <w:color w:val="00B050"/>
+          <w:u w:val="single"/>
+        </w:rPr>
+        <w:t xml:space="preserve"> juin 2019 :</w:t>
+      </w:r>
+    </w:p>
+    <w:p>
+      <w:pPr>
+        <w:pStyle w:val="ListParagraph"/>
+        <w:numPr>
+          <w:ilvl w:val="0"/>
+          <w:numId w:val="1"/>
+        </w:numPr>
+        <w:rPr/>
+      </w:pPr>
+      <w:r>
+        <w:rPr/>
+        <w:t>Début classe reine</w:t>
+      </w:r>
+    </w:p>
+    <w:p>
+      <w:pPr>
+        <w:pStyle w:val="ListParagraph"/>
+        <w:numPr>
+          <w:ilvl w:val="0"/>
+          <w:numId w:val="1"/>
+        </w:numPr>
+        <w:rPr/>
+      </w:pPr>
+      <w:r>
+        <w:rPr/>
+        <w:t>Debugging viewport</w:t>
+      </w:r>
+    </w:p>
+    <w:p>
+      <w:pPr>
+        <w:pStyle w:val="ListParagraph"/>
+        <w:numPr>
+          <w:ilvl w:val="0"/>
+          <w:numId w:val="0"/>
+        </w:numPr>
+        <w:ind w:left="720" w:hanging="0"/>
+        <w:rPr/>
+      </w:pPr>
+      <w:r>
+        <w:rPr/>
+      </w:r>
+    </w:p>
+    <w:p>
+      <w:pPr>
+        <w:pStyle w:val="Normal"/>
+        <w:rPr/>
+      </w:pPr>
+      <w:r>
+        <w:rPr>
+          <w:i/>
+          <w:u w:val="single"/>
+        </w:rPr>
+        <w:t xml:space="preserve">A faire pour la prochaine fois : </w:t>
+      </w:r>
+    </w:p>
+    <w:p>
+      <w:pPr>
+        <w:pStyle w:val="ListParagraph"/>
+        <w:numPr>
+          <w:ilvl w:val="0"/>
+          <w:numId w:val="1"/>
+        </w:numPr>
+        <w:ind w:left="720" w:hanging="0"/>
+        <w:rPr/>
+      </w:pPr>
+      <w:r>
+        <w:rPr>
+          <w:color w:val="00B0F0"/>
+        </w:rPr>
+        <w:t>Switch automates personnages</w:t>
+      </w:r>
+    </w:p>
+    <w:p>
+      <w:pPr>
+        <w:pStyle w:val="ListParagraph"/>
+        <w:numPr>
+          <w:ilvl w:val="0"/>
+          <w:numId w:val="1"/>
+        </w:numPr>
+        <w:spacing w:before="0" w:after="160"/>
+        <w:ind w:left="720" w:hanging="0"/>
+        <w:contextualSpacing/>
+        <w:rPr/>
+      </w:pPr>
+      <w:r>
+        <w:rPr>
+          <w:color w:val="00B0F0"/>
+        </w:rPr>
+        <w:t>Implémentation des projectiles</w:t>
+      </w:r>
+    </w:p>
+    <w:p>
+      <w:pPr>
+        <w:pStyle w:val="ListParagraph"/>
+        <w:numPr>
+          <w:ilvl w:val="0"/>
+          <w:numId w:val="1"/>
+        </w:numPr>
+        <w:spacing w:before="0" w:after="160"/>
+        <w:ind w:left="720" w:hanging="0"/>
+        <w:contextualSpacing/>
+        <w:rPr/>
+      </w:pPr>
+      <w:r>
+        <w:rPr>
+          <w:color w:val="00B0F0"/>
+        </w:rPr>
+        <w:t>Sauvegarde</w:t>
+      </w:r>
+    </w:p>
+    <w:p>
+      <w:pPr>
+        <w:pStyle w:val="ListParagraph"/>
+        <w:numPr>
+          <w:ilvl w:val="0"/>
+          <w:numId w:val="0"/>
+        </w:numPr>
+        <w:spacing w:before="0" w:after="160"/>
+        <w:ind w:left="1440" w:hanging="0"/>
+        <w:contextualSpacing/>
+        <w:rPr>
+          <w:color w:val="00B0F0"/>
+        </w:rPr>
+      </w:pPr>
+      <w:r>
+        <w:rPr/>
+      </w:r>
+    </w:p>
+    <w:p>
+      <w:pPr>
+        <w:pStyle w:val="Normal"/>
+        <w:ind w:left="0" w:right="0" w:hanging="0"/>
+        <w:rPr/>
+      </w:pPr>
+      <w:bookmarkStart w:id="4" w:name="__DdeLink__150_559484581"/>
+      <w:r>
+        <w:rPr>
+          <w:b/>
+          <w:i/>
+          <w:color w:val="00B050"/>
+          <w:u w:val="single"/>
+        </w:rPr>
+        <w:t xml:space="preserve">8 </w:t>
+      </w:r>
+      <w:r>
+        <w:rPr>
+          <w:b/>
+          <w:i/>
+          <w:color w:val="00B050"/>
+          <w:u w:val="single"/>
+        </w:rPr>
+        <w:t>juin 2019 :</w:t>
+      </w:r>
+    </w:p>
+    <w:p>
+      <w:pPr>
+        <w:pStyle w:val="ListParagraph"/>
+        <w:numPr>
+          <w:ilvl w:val="0"/>
+          <w:numId w:val="1"/>
+        </w:numPr>
+        <w:rPr/>
+      </w:pPr>
+      <w:r>
+        <w:rPr/>
+        <w:t>Switch automate personnage</w:t>
+      </w:r>
+    </w:p>
+    <w:p>
+      <w:pPr>
+        <w:pStyle w:val="ListParagraph"/>
+        <w:numPr>
+          <w:ilvl w:val="0"/>
+          <w:numId w:val="1"/>
+        </w:numPr>
+        <w:rPr/>
+      </w:pPr>
+      <w:r>
+        <w:rPr/>
+        <w:t>Système de sauvegarde opérationnel</w:t>
+      </w:r>
+    </w:p>
+    <w:p>
+      <w:pPr>
+        <w:pStyle w:val="ListParagraph"/>
+        <w:numPr>
+          <w:ilvl w:val="0"/>
+          <w:numId w:val="1"/>
+        </w:numPr>
+        <w:rPr/>
+      </w:pPr>
+      <w:r>
+        <w:rPr/>
+        <w:t>Debugging viewport</w:t>
+      </w:r>
+    </w:p>
+    <w:p>
+      <w:pPr>
+        <w:pStyle w:val="Normal"/>
+        <w:rPr/>
+      </w:pPr>
+      <w:r>
+        <w:rPr>
+          <w:i/>
+          <w:u w:val="single"/>
+        </w:rPr>
+        <w:t xml:space="preserve">A faire pour la prochaine fois : </w:t>
+      </w:r>
+    </w:p>
+    <w:p>
+      <w:pPr>
+        <w:pStyle w:val="ListParagraph"/>
+        <w:numPr>
+          <w:ilvl w:val="0"/>
+          <w:numId w:val="1"/>
+        </w:numPr>
+        <w:ind w:left="720" w:hanging="0"/>
+        <w:rPr/>
+      </w:pPr>
+      <w:r>
+        <w:rPr>
+          <w:color w:val="00B0F0"/>
+        </w:rPr>
+        <w:t>Univers de la reine</w:t>
+      </w:r>
+    </w:p>
+    <w:p>
+      <w:pPr>
+        <w:pStyle w:val="ListParagraph"/>
+        <w:numPr>
+          <w:ilvl w:val="0"/>
+          <w:numId w:val="1"/>
+        </w:numPr>
+        <w:ind w:left="720" w:hanging="0"/>
+        <w:rPr/>
+      </w:pPr>
+      <w:bookmarkStart w:id="5" w:name="__DdeLink__150_559484581"/>
+      <w:r>
+        <w:rPr>
+          <w:color w:val="00B0F0"/>
+        </w:rPr>
+        <w:t>Intégration des dernières avancées sur master</w:t>
+      </w:r>
+      <w:bookmarkEnd w:id="5"/>
+    </w:p>
+    <w:p>
+      <w:pPr>
+        <w:pStyle w:val="ListParagraph"/>
+        <w:ind w:hanging="0"/>
+        <w:rPr>
+          <w:color w:val="00B0F0"/>
+        </w:rPr>
+      </w:pPr>
+      <w:r>
+        <w:rPr/>
+      </w:r>
+    </w:p>
+    <w:p>
+      <w:pPr>
+        <w:pStyle w:val="Normal"/>
+        <w:ind w:left="0" w:right="0" w:hanging="0"/>
+        <w:rPr/>
+      </w:pPr>
+      <w:r>
+        <w:rPr>
+          <w:b/>
+          <w:i/>
+          <w:color w:val="00B050"/>
+          <w:u w:val="single"/>
+        </w:rPr>
+        <w:t xml:space="preserve">9 </w:t>
+      </w:r>
+      <w:r>
+        <w:rPr>
+          <w:b/>
+          <w:i/>
+          <w:color w:val="00B050"/>
+          <w:u w:val="single"/>
+        </w:rPr>
+        <w:t>juin 2019 :</w:t>
+      </w:r>
+    </w:p>
+    <w:p>
+      <w:pPr>
+        <w:pStyle w:val="ListParagraph"/>
+        <w:numPr>
+          <w:ilvl w:val="0"/>
+          <w:numId w:val="1"/>
+        </w:numPr>
+        <w:rPr/>
+      </w:pPr>
+      <w:r>
+        <w:rPr/>
+        <w:t>Intégration</w:t>
+      </w:r>
+    </w:p>
+    <w:p>
+      <w:pPr>
+        <w:pStyle w:val="ListParagraph"/>
+        <w:numPr>
+          <w:ilvl w:val="0"/>
+          <w:numId w:val="1"/>
+        </w:numPr>
+        <w:rPr/>
+      </w:pPr>
+      <w:r>
+        <w:rPr/>
+        <w:t>Viewport opérationnel</w:t>
+      </w:r>
+    </w:p>
+    <w:p>
+      <w:pPr>
+        <w:pStyle w:val="ListParagraph"/>
+        <w:numPr>
+          <w:ilvl w:val="0"/>
+          <w:numId w:val="1"/>
+        </w:numPr>
+        <w:rPr/>
+      </w:pPr>
+      <w:r>
+        <w:rPr/>
+        <w:t>Reine pondeuse fonctionnelle</w:t>
+      </w:r>
+    </w:p>
+    <w:p>
+      <w:pPr>
+        <w:pStyle w:val="Normal"/>
+        <w:rPr/>
+      </w:pPr>
+      <w:r>
+        <w:rPr>
+          <w:i/>
+          <w:u w:val="single"/>
+        </w:rPr>
+        <w:t xml:space="preserve">A faire pour la prochaine fois : </w:t>
+      </w:r>
+    </w:p>
+    <w:p>
+      <w:pPr>
+        <w:pStyle w:val="ListParagraph"/>
+        <w:numPr>
+          <w:ilvl w:val="0"/>
+          <w:numId w:val="1"/>
+        </w:numPr>
+        <w:ind w:left="720" w:hanging="0"/>
+        <w:rPr/>
+      </w:pPr>
+      <w:r>
+        <w:rPr>
+          <w:color w:val="00B0F0"/>
+        </w:rPr>
+        <w:t>Univers de la reine</w:t>
+      </w:r>
+    </w:p>
+    <w:p>
+      <w:pPr>
+        <w:pStyle w:val="ListParagraph"/>
+        <w:numPr>
+          <w:ilvl w:val="0"/>
+          <w:numId w:val="1"/>
+        </w:numPr>
+        <w:spacing w:before="0" w:after="160"/>
+        <w:ind w:left="720" w:hanging="0"/>
+        <w:contextualSpacing/>
+        <w:rPr/>
+      </w:pPr>
+      <w:r>
+        <w:rPr>
+          <w:color w:val="00B0F0"/>
+        </w:rPr>
+        <w:t>Intégration des dernières avancées sur master</w:t>
       </w:r>
     </w:p>
     <w:sectPr>
@@ -2529,7 +2904,7 @@
     <w:qFormat/>
     <w:pPr>
       <w:widowControl/>
-      <w:overflowPunct w:val="false"/>
+      <w:overflowPunct w:val="true"/>
       <w:bidi w:val="0"/>
       <w:spacing w:lineRule="auto" w:line="259" w:before="0" w:after="160"/>
       <w:jc w:val="left"/>
@@ -2977,6 +3352,132 @@
   </w:style>
   <w:style w:type="character" w:styleId="ListLabel59">
     <w:name w:val="ListLabel 59"/>
+    <w:qFormat/>
+    <w:rPr>
+      <w:rFonts w:cs="Wingdings"/>
+    </w:rPr>
+  </w:style>
+  <w:style w:type="character" w:styleId="ListLabel60">
+    <w:name w:val="ListLabel 60"/>
+    <w:qFormat/>
+    <w:rPr>
+      <w:rFonts w:cs="Wingdings"/>
+    </w:rPr>
+  </w:style>
+  <w:style w:type="character" w:styleId="ListLabel61">
+    <w:name w:val="ListLabel 61"/>
+    <w:qFormat/>
+    <w:rPr>
+      <w:rFonts w:cs="Courier New"/>
+    </w:rPr>
+  </w:style>
+  <w:style w:type="character" w:styleId="ListLabel62">
+    <w:name w:val="ListLabel 62"/>
+    <w:qFormat/>
+    <w:rPr>
+      <w:rFonts w:cs="Wingdings"/>
+    </w:rPr>
+  </w:style>
+  <w:style w:type="character" w:styleId="ListLabel63">
+    <w:name w:val="ListLabel 63"/>
+    <w:qFormat/>
+    <w:rPr>
+      <w:rFonts w:cs="Symbol"/>
+    </w:rPr>
+  </w:style>
+  <w:style w:type="character" w:styleId="ListLabel64">
+    <w:name w:val="ListLabel 64"/>
+    <w:qFormat/>
+    <w:rPr>
+      <w:rFonts w:cs="Courier New"/>
+    </w:rPr>
+  </w:style>
+  <w:style w:type="character" w:styleId="ListLabel65">
+    <w:name w:val="ListLabel 65"/>
+    <w:qFormat/>
+    <w:rPr>
+      <w:rFonts w:cs="Wingdings"/>
+    </w:rPr>
+  </w:style>
+  <w:style w:type="character" w:styleId="ListLabel66">
+    <w:name w:val="ListLabel 66"/>
+    <w:qFormat/>
+    <w:rPr>
+      <w:rFonts w:cs="Symbol"/>
+    </w:rPr>
+  </w:style>
+  <w:style w:type="character" w:styleId="ListLabel67">
+    <w:name w:val="ListLabel 67"/>
+    <w:qFormat/>
+    <w:rPr>
+      <w:rFonts w:cs="Courier New"/>
+    </w:rPr>
+  </w:style>
+  <w:style w:type="character" w:styleId="ListLabel68">
+    <w:name w:val="ListLabel 68"/>
+    <w:qFormat/>
+    <w:rPr>
+      <w:rFonts w:cs="Wingdings"/>
+    </w:rPr>
+  </w:style>
+  <w:style w:type="character" w:styleId="ListLabel69">
+    <w:name w:val="ListLabel 69"/>
+    <w:qFormat/>
+    <w:rPr>
+      <w:rFonts w:cs="Wingdings"/>
+    </w:rPr>
+  </w:style>
+  <w:style w:type="character" w:styleId="ListLabel70">
+    <w:name w:val="ListLabel 70"/>
+    <w:qFormat/>
+    <w:rPr>
+      <w:rFonts w:cs="Courier New"/>
+    </w:rPr>
+  </w:style>
+  <w:style w:type="character" w:styleId="ListLabel71">
+    <w:name w:val="ListLabel 71"/>
+    <w:qFormat/>
+    <w:rPr>
+      <w:rFonts w:cs="Wingdings"/>
+    </w:rPr>
+  </w:style>
+  <w:style w:type="character" w:styleId="ListLabel72">
+    <w:name w:val="ListLabel 72"/>
+    <w:qFormat/>
+    <w:rPr>
+      <w:rFonts w:cs="Symbol"/>
+    </w:rPr>
+  </w:style>
+  <w:style w:type="character" w:styleId="ListLabel73">
+    <w:name w:val="ListLabel 73"/>
+    <w:qFormat/>
+    <w:rPr>
+      <w:rFonts w:cs="Courier New"/>
+    </w:rPr>
+  </w:style>
+  <w:style w:type="character" w:styleId="ListLabel74">
+    <w:name w:val="ListLabel 74"/>
+    <w:qFormat/>
+    <w:rPr>
+      <w:rFonts w:cs="Wingdings"/>
+    </w:rPr>
+  </w:style>
+  <w:style w:type="character" w:styleId="ListLabel75">
+    <w:name w:val="ListLabel 75"/>
+    <w:qFormat/>
+    <w:rPr>
+      <w:rFonts w:cs="Symbol"/>
+    </w:rPr>
+  </w:style>
+  <w:style w:type="character" w:styleId="ListLabel76">
+    <w:name w:val="ListLabel 76"/>
+    <w:qFormat/>
+    <w:rPr>
+      <w:rFonts w:cs="Courier New"/>
+    </w:rPr>
+  </w:style>
+  <w:style w:type="character" w:styleId="ListLabel77">
+    <w:name w:val="ListLabel 77"/>
     <w:qFormat/>
     <w:rPr>
       <w:rFonts w:cs="Wingdings"/>

</xml_diff>